<commit_message>
Fix common rules table index
</commit_message>
<xml_diff>
--- a/backend/src/src-licenseinfo/src/main/resources/templateReport.docx
+++ b/backend/src/src-licenseinfo/src/main/resources/templateReport.docx
@@ -399,7 +399,7 @@
                 <w:szCs w:val="22"/>
                 <w:rFonts w:cs="Arial"/>
               </w:rPr>
-              <w:t>2019-01-14</w:t>
+              <w:t>2019-04-01</w:t>
             </w:r>
             <w:r>
               <w:rPr>
@@ -647,18 +647,20 @@
               <w:rPr/>
               <w:fldChar w:fldCharType="separate"/>
             </w:r>
-            <w:bookmarkStart w:id="1" w:name="__Fieldmark__1432_2863671213"/>
-            <w:bookmarkStart w:id="2" w:name="__Fieldmark__37_2936216607"/>
-            <w:bookmarkStart w:id="3" w:name="__Fieldmark__34_467579353"/>
+            <w:bookmarkStart w:id="1" w:name="__Fieldmark__43_603655281"/>
+            <w:bookmarkStart w:id="2" w:name="__Fieldmark__1432_2863671213"/>
+            <w:bookmarkStart w:id="3" w:name="__Fieldmark__430_2376387130"/>
             <w:bookmarkStart w:id="4" w:name="__Fieldmark__202_693472701"/>
-            <w:bookmarkStart w:id="5" w:name="__Fieldmark__430_2376387130"/>
-            <w:bookmarkStart w:id="6" w:name="__Fieldmark__1432_2863671213"/>
-            <w:bookmarkStart w:id="7" w:name="__Fieldmark__1432_2863671213"/>
+            <w:bookmarkStart w:id="5" w:name="__Fieldmark__34_467579353"/>
+            <w:bookmarkStart w:id="6" w:name="__Fieldmark__37_2936216607"/>
+            <w:bookmarkStart w:id="7" w:name="__Fieldmark__43_603655281"/>
+            <w:bookmarkStart w:id="8" w:name="__Fieldmark__43_603655281"/>
             <w:bookmarkEnd w:id="2"/>
             <w:bookmarkEnd w:id="3"/>
             <w:bookmarkEnd w:id="4"/>
             <w:bookmarkEnd w:id="5"/>
-            <w:bookmarkEnd w:id="7"/>
+            <w:bookmarkEnd w:id="6"/>
+            <w:bookmarkEnd w:id="8"/>
             <w:r>
               <w:rPr/>
             </w:r>
@@ -694,27 +696,27 @@
               <w:rPr/>
               <w:fldChar w:fldCharType="separate"/>
             </w:r>
-            <w:bookmarkStart w:id="8" w:name="__Fieldmark__1482_2863671213"/>
-            <w:bookmarkStart w:id="9" w:name="__Fieldmark__84_2936216607"/>
-            <w:bookmarkStart w:id="10" w:name="__Fieldmark__569_2806362936"/>
-            <w:bookmarkStart w:id="11" w:name="__Fieldmark__121_11373989334"/>
-            <w:bookmarkStart w:id="12" w:name="__Fieldmark__471_2376387130"/>
-            <w:bookmarkStart w:id="13" w:name="__Fieldmark__240_693472701"/>
-            <w:bookmarkStart w:id="14" w:name="__Fieldmark__84_2119690868"/>
-            <w:bookmarkStart w:id="15" w:name="__Fieldmark__70_1861443027"/>
-            <w:bookmarkStart w:id="16" w:name="__Fieldmark__56_4120416817"/>
-            <w:bookmarkStart w:id="17" w:name="__Fieldmark__451_2806362936"/>
-            <w:bookmarkStart w:id="18" w:name="__Fieldmark__64_459903821"/>
-            <w:bookmarkStart w:id="19" w:name="__Fieldmark__78_111612999"/>
-            <w:bookmarkStart w:id="20" w:name="__Fieldmark__90_3681762000"/>
-            <w:bookmarkStart w:id="21" w:name="__Fieldmark__78_467579353"/>
-            <w:bookmarkStart w:id="22" w:name="__Fieldmark__122_4282271555"/>
-            <w:bookmarkStart w:id="23" w:name="__Fieldmark__38_2683092876"/>
-            <w:bookmarkStart w:id="24" w:name="__Fieldmark__1482_2863671213"/>
-            <w:bookmarkStart w:id="25" w:name="__Fieldmark__1482_2863671213"/>
+            <w:bookmarkStart w:id="9" w:name="__Fieldmark__38_2683092876"/>
+            <w:bookmarkStart w:id="10" w:name="__Fieldmark__451_2806362936"/>
+            <w:bookmarkStart w:id="11" w:name="__Fieldmark__96_603655281"/>
+            <w:bookmarkStart w:id="12" w:name="__Fieldmark__1482_2863671213"/>
+            <w:bookmarkStart w:id="13" w:name="__Fieldmark__122_4282271555"/>
+            <w:bookmarkStart w:id="14" w:name="__Fieldmark__78_467579353"/>
+            <w:bookmarkStart w:id="15" w:name="__Fieldmark__90_3681762000"/>
+            <w:bookmarkStart w:id="16" w:name="__Fieldmark__78_111612999"/>
+            <w:bookmarkStart w:id="17" w:name="__Fieldmark__56_4120416817"/>
+            <w:bookmarkStart w:id="18" w:name="__Fieldmark__70_1861443027"/>
+            <w:bookmarkStart w:id="19" w:name="__Fieldmark__84_2119690868"/>
+            <w:bookmarkStart w:id="20" w:name="__Fieldmark__240_693472701"/>
+            <w:bookmarkStart w:id="21" w:name="__Fieldmark__121_11373989334"/>
+            <w:bookmarkStart w:id="22" w:name="__Fieldmark__569_2806362936"/>
+            <w:bookmarkStart w:id="23" w:name="__Fieldmark__84_2936216607"/>
+            <w:bookmarkStart w:id="24" w:name="__Fieldmark__471_2376387130"/>
+            <w:bookmarkStart w:id="25" w:name="__Fieldmark__64_459903821"/>
+            <w:bookmarkStart w:id="26" w:name="__Fieldmark__96_603655281"/>
+            <w:bookmarkStart w:id="27" w:name="__Fieldmark__96_603655281"/>
             <w:bookmarkEnd w:id="9"/>
             <w:bookmarkEnd w:id="10"/>
-            <w:bookmarkEnd w:id="11"/>
             <w:bookmarkEnd w:id="12"/>
             <w:bookmarkEnd w:id="13"/>
             <w:bookmarkEnd w:id="14"/>
@@ -727,7 +729,9 @@
             <w:bookmarkEnd w:id="21"/>
             <w:bookmarkEnd w:id="22"/>
             <w:bookmarkEnd w:id="23"/>
+            <w:bookmarkEnd w:id="24"/>
             <w:bookmarkEnd w:id="25"/>
+            <w:bookmarkEnd w:id="27"/>
             <w:r>
               <w:rPr/>
             </w:r>
@@ -1205,8 +1209,8 @@
         </w:numPr>
         <w:rPr/>
       </w:pPr>
-      <w:bookmarkStart w:id="26" w:name="__RefHeading___Toc105_693472701"/>
-      <w:bookmarkEnd w:id="26"/>
+      <w:bookmarkStart w:id="28" w:name="__RefHeading___Toc105_693472701"/>
+      <w:bookmarkEnd w:id="28"/>
       <w:r>
         <w:rPr/>
         <w:t>Conclusions</w:t>
@@ -1221,8 +1225,8 @@
         </w:numPr>
         <w:rPr/>
       </w:pPr>
-      <w:bookmarkStart w:id="27" w:name="__RefHeading___Toc107_693472701"/>
-      <w:bookmarkEnd w:id="27"/>
+      <w:bookmarkStart w:id="29" w:name="__RefHeading___Toc107_693472701"/>
+      <w:bookmarkEnd w:id="29"/>
       <w:r>
         <w:rPr/>
         <w:t>Summary</w:t>
@@ -1252,8 +1256,8 @@
         </w:numPr>
         <w:rPr/>
       </w:pPr>
-      <w:bookmarkStart w:id="28" w:name="__RefHeading___Toc109_693472701"/>
-      <w:bookmarkEnd w:id="28"/>
+      <w:bookmarkStart w:id="30" w:name="__RefHeading___Toc109_693472701"/>
+      <w:bookmarkEnd w:id="30"/>
       <w:r>
         <w:rPr/>
         <w:t>Issues not Considered</w:t>
@@ -1358,8 +1362,8 @@
         </w:numPr>
         <w:rPr/>
       </w:pPr>
-      <w:bookmarkStart w:id="29" w:name="__RefHeading___Toc111_693472701"/>
-      <w:bookmarkEnd w:id="29"/>
+      <w:bookmarkStart w:id="31" w:name="__RefHeading___Toc111_693472701"/>
+      <w:bookmarkEnd w:id="31"/>
       <w:r>
         <w:rPr/>
         <w:t>Obligations to be Fulfilled</w:t>
@@ -1384,8 +1388,8 @@
         </w:numPr>
         <w:rPr/>
       </w:pPr>
-      <w:bookmarkStart w:id="30" w:name="__RefHeading___Toc113_693472701"/>
-      <w:bookmarkEnd w:id="30"/>
+      <w:bookmarkStart w:id="32" w:name="__RefHeading___Toc113_693472701"/>
+      <w:bookmarkEnd w:id="32"/>
       <w:r>
         <w:rPr/>
         <w:t>Remaining Risks</w:t>
@@ -1400,8 +1404,8 @@
         </w:numPr>
         <w:rPr/>
       </w:pPr>
-      <w:bookmarkStart w:id="31" w:name="__RefHeading___Toc115_693472701"/>
-      <w:bookmarkEnd w:id="31"/>
+      <w:bookmarkStart w:id="33" w:name="__RefHeading___Toc115_693472701"/>
+      <w:bookmarkEnd w:id="33"/>
       <w:r>
         <w:rPr/>
         <w:t>General Risks relating to OSS</w:t>
@@ -1532,8 +1536,8 @@
         </w:numPr>
         <w:rPr/>
       </w:pPr>
-      <w:bookmarkStart w:id="32" w:name="__RefHeading___Toc117_693472701"/>
-      <w:bookmarkEnd w:id="32"/>
+      <w:bookmarkStart w:id="34" w:name="__RefHeading___Toc117_693472701"/>
+      <w:bookmarkEnd w:id="34"/>
       <w:r>
         <w:rPr/>
         <w:t>Special Risks relating to OSS</w:t>
@@ -1558,15 +1562,15 @@
         </w:tblCellMar>
       </w:tblPr>
       <w:tblGrid>
-        <w:gridCol w:w="2602"/>
+        <w:gridCol w:w="2601"/>
         <w:gridCol w:w="2432"/>
-        <w:gridCol w:w="4938"/>
+        <w:gridCol w:w="4939"/>
       </w:tblGrid>
       <w:tr>
         <w:trPr/>
         <w:tc>
           <w:tcPr>
-            <w:tcW w:w="2602" w:type="dxa"/>
+            <w:tcW w:w="2601" w:type="dxa"/>
             <w:tcBorders>
               <w:top w:val="single" w:sz="4" w:space="0" w:color="000000"/>
               <w:left w:val="single" w:sz="4" w:space="0" w:color="000000"/>
@@ -1670,7 +1674,7 @@
         </w:tc>
         <w:tc>
           <w:tcPr>
-            <w:tcW w:w="4938" w:type="dxa"/>
+            <w:tcW w:w="4939" w:type="dxa"/>
             <w:tcBorders>
               <w:top w:val="single" w:sz="4" w:space="0" w:color="000000"/>
               <w:left w:val="single" w:sz="4" w:space="0" w:color="000000"/>
@@ -1743,8 +1747,8 @@
         </w:numPr>
         <w:rPr/>
       </w:pPr>
-      <w:bookmarkStart w:id="33" w:name="__RefHeading___Toc119_693472701"/>
-      <w:bookmarkEnd w:id="33"/>
+      <w:bookmarkStart w:id="35" w:name="__RefHeading___Toc119_693472701"/>
+      <w:bookmarkEnd w:id="35"/>
       <w:r>
         <w:rPr/>
         <w:t>General risks relating to commercial 3rd party software</w:t>
@@ -1769,8 +1773,8 @@
         </w:numPr>
         <w:rPr/>
       </w:pPr>
-      <w:bookmarkStart w:id="34" w:name="__RefHeading___Toc121_693472701"/>
-      <w:bookmarkEnd w:id="34"/>
+      <w:bookmarkStart w:id="36" w:name="__RefHeading___Toc121_693472701"/>
+      <w:bookmarkEnd w:id="36"/>
       <w:r>
         <w:rPr/>
         <w:t>Specific risks relating to commercial 3rd party software</w:t>
@@ -1795,8 +1799,8 @@
         </w:numPr>
         <w:rPr/>
       </w:pPr>
-      <w:bookmarkStart w:id="35" w:name="__RefHeading___Toc123_693472701"/>
-      <w:bookmarkEnd w:id="35"/>
+      <w:bookmarkStart w:id="37" w:name="__RefHeading___Toc123_693472701"/>
+      <w:bookmarkEnd w:id="37"/>
       <w:r>
         <w:rPr/>
         <w:t>Product Overview</w:t>
@@ -1811,8 +1815,8 @@
         </w:numPr>
         <w:rPr/>
       </w:pPr>
-      <w:bookmarkStart w:id="36" w:name="__RefHeading___Toc127_693472701"/>
-      <w:bookmarkEnd w:id="36"/>
+      <w:bookmarkStart w:id="38" w:name="__RefHeading___Toc127_693472701"/>
+      <w:bookmarkEnd w:id="38"/>
       <w:r>
         <w:rPr/>
         <w:t>Product description</w:t>
@@ -1837,8 +1841,8 @@
         </w:numPr>
         <w:rPr/>
       </w:pPr>
-      <w:bookmarkStart w:id="37" w:name="__RefHeading___Toc129_693472701"/>
-      <w:bookmarkEnd w:id="37"/>
+      <w:bookmarkStart w:id="39" w:name="__RefHeading___Toc129_693472701"/>
+      <w:bookmarkEnd w:id="39"/>
       <w:r>
         <w:rPr/>
         <w:t>Delivery Channels</w:t>
@@ -1863,8 +1867,8 @@
         </w:numPr>
         <w:rPr/>
       </w:pPr>
-      <w:bookmarkStart w:id="38" w:name="__RefHeading___Toc131_693472701"/>
-      <w:bookmarkEnd w:id="38"/>
+      <w:bookmarkStart w:id="40" w:name="__RefHeading___Toc131_693472701"/>
+      <w:bookmarkEnd w:id="40"/>
       <w:r>
         <w:rPr/>
         <w:t>Development Details</w:t>
@@ -2153,9 +2157,9 @@
         <w:gridCol w:w="1662"/>
         <w:gridCol w:w="1662"/>
         <w:gridCol w:w="1662"/>
-        <w:gridCol w:w="1666"/>
+        <w:gridCol w:w="1667"/>
         <w:gridCol w:w="1662"/>
-        <w:gridCol w:w="1657"/>
+        <w:gridCol w:w="1656"/>
       </w:tblGrid>
       <w:tr>
         <w:trPr/>
@@ -2319,7 +2323,7 @@
         </w:tc>
         <w:tc>
           <w:tcPr>
-            <w:tcW w:w="1666" w:type="dxa"/>
+            <w:tcW w:w="1667" w:type="dxa"/>
             <w:tcBorders>
               <w:top w:val="single" w:sz="4" w:space="0" w:color="000000"/>
               <w:left w:val="single" w:sz="4" w:space="0" w:color="000000"/>
@@ -2425,7 +2429,7 @@
         </w:tc>
         <w:tc>
           <w:tcPr>
-            <w:tcW w:w="1657" w:type="dxa"/>
+            <w:tcW w:w="1656" w:type="dxa"/>
             <w:tcBorders>
               <w:top w:val="single" w:sz="4" w:space="0" w:color="000000"/>
               <w:left w:val="single" w:sz="4" w:space="0" w:color="000000"/>
@@ -2498,11 +2502,64 @@
         </w:numPr>
         <w:rPr/>
       </w:pPr>
-      <w:bookmarkStart w:id="39" w:name="__RefHeading___Toc125_693472701"/>
-      <w:bookmarkEnd w:id="39"/>
+      <w:bookmarkStart w:id="41" w:name="__RefHeading___Toc125_693472701"/>
+      <w:bookmarkEnd w:id="41"/>
       <w:r>
         <w:rPr/>
         <w:t>Obligations</w:t>
+      </w:r>
+    </w:p>
+    <w:p>
+      <w:pPr>
+        <w:pStyle w:val="Normal"/>
+        <w:numPr>
+          <w:ilvl w:val="0"/>
+          <w:numId w:val="0"/>
+        </w:numPr>
+        <w:ind w:left="0" w:hanging="0"/>
+        <w:rPr/>
+      </w:pPr>
+      <w:r>
+        <w:rPr>
+          <w:rFonts w:ascii="Arial" w:hAnsi="Arial"/>
+          <w:b w:val="false"/>
+          <w:i w:val="false"/>
+          <w:caps w:val="false"/>
+          <w:smallCaps w:val="false"/>
+          <w:strike w:val="false"/>
+          <w:dstrike w:val="false"/>
+          <w:color w:val="000000"/>
+          <w:sz w:val="24"/>
+          <w:u w:val="none"/>
+          <w:effect w:val="none"/>
+        </w:rPr>
+        <w:br/>
+      </w:r>
+    </w:p>
+    <w:p>
+      <w:pPr>
+        <w:pStyle w:val="TextBody"/>
+        <w:rPr/>
+      </w:pPr>
+      <w:r>
+        <w:rPr/>
+        <w:t>$obligations</w:t>
+      </w:r>
+    </w:p>
+    <w:p>
+      <w:pPr>
+        <w:pStyle w:val="Heading2"/>
+        <w:numPr>
+          <w:ilvl w:val="1"/>
+          <w:numId w:val="2"/>
+        </w:numPr>
+        <w:rPr/>
+      </w:pPr>
+      <w:bookmarkStart w:id="42" w:name="__RefHeading___Toc135_693472701"/>
+      <w:bookmarkEnd w:id="42"/>
+      <w:r>
+        <w:rPr/>
+        <w:t>Common Rules</w:t>
       </w:r>
     </w:p>
     <w:p>
@@ -2530,17 +2587,106 @@
           <w:effect w:val="none"/>
         </w:rPr>
         <w:t>These Obligations belong to all OSS components.</w:t>
-        <w:br/>
-      </w:r>
-    </w:p>
-    <w:p>
-      <w:pPr>
-        <w:pStyle w:val="TextBody"/>
-        <w:rPr/>
-      </w:pPr>
-      <w:r>
-        <w:rPr/>
-        <w:t>$obligations</w:t>
+      </w:r>
+    </w:p>
+    <w:tbl>
+      <w:tblPr>
+        <w:tblW w:w="9972" w:type="dxa"/>
+        <w:jc w:val="left"/>
+        <w:tblInd w:w="0" w:type="dxa"/>
+        <w:tblBorders>
+          <w:top w:val="single" w:sz="2" w:space="0" w:color="000000"/>
+          <w:left w:val="single" w:sz="2" w:space="0" w:color="000000"/>
+          <w:bottom w:val="single" w:sz="2" w:space="0" w:color="000000"/>
+          <w:insideH w:val="single" w:sz="2" w:space="0" w:color="000000"/>
+        </w:tblBorders>
+        <w:tblCellMar>
+          <w:top w:w="55" w:type="dxa"/>
+          <w:left w:w="54" w:type="dxa"/>
+          <w:bottom w:w="55" w:type="dxa"/>
+          <w:right w:w="55" w:type="dxa"/>
+        </w:tblCellMar>
+      </w:tblPr>
+      <w:tblGrid>
+        <w:gridCol w:w="4986"/>
+        <w:gridCol w:w="4986"/>
+      </w:tblGrid>
+      <w:tr>
+        <w:trPr/>
+        <w:tc>
+          <w:tcPr>
+            <w:tcW w:w="4986" w:type="dxa"/>
+            <w:tcBorders>
+              <w:top w:val="single" w:sz="2" w:space="0" w:color="000000"/>
+              <w:left w:val="single" w:sz="2" w:space="0" w:color="000000"/>
+              <w:bottom w:val="single" w:sz="2" w:space="0" w:color="000000"/>
+              <w:insideH w:val="single" w:sz="2" w:space="0" w:color="000000"/>
+            </w:tcBorders>
+            <w:shd w:fill="auto" w:val="clear"/>
+          </w:tcPr>
+          <w:p>
+            <w:pPr>
+              <w:pStyle w:val="TableContents"/>
+              <w:rPr/>
+            </w:pPr>
+            <w:r>
+              <w:rPr/>
+              <w:t>Obligation</w:t>
+            </w:r>
+          </w:p>
+        </w:tc>
+        <w:tc>
+          <w:tcPr>
+            <w:tcW w:w="4986" w:type="dxa"/>
+            <w:tcBorders>
+              <w:top w:val="single" w:sz="2" w:space="0" w:color="000000"/>
+              <w:left w:val="single" w:sz="2" w:space="0" w:color="000000"/>
+              <w:bottom w:val="single" w:sz="2" w:space="0" w:color="000000"/>
+              <w:right w:val="single" w:sz="2" w:space="0" w:color="000000"/>
+              <w:insideH w:val="single" w:sz="2" w:space="0" w:color="000000"/>
+              <w:insideV w:val="single" w:sz="2" w:space="0" w:color="000000"/>
+            </w:tcBorders>
+            <w:shd w:fill="auto" w:val="clear"/>
+          </w:tcPr>
+          <w:p>
+            <w:pPr>
+              <w:pStyle w:val="TableContents"/>
+              <w:rPr/>
+            </w:pPr>
+            <w:r>
+              <w:rPr/>
+              <w:t>Fulfilled</w:t>
+            </w:r>
+          </w:p>
+        </w:tc>
+      </w:tr>
+    </w:tbl>
+    <w:p>
+      <w:pPr>
+        <w:pStyle w:val="Normal"/>
+        <w:numPr>
+          <w:ilvl w:val="0"/>
+          <w:numId w:val="0"/>
+        </w:numPr>
+        <w:ind w:left="0" w:hanging="0"/>
+        <w:rPr>
+          <w:rFonts w:ascii="Arial" w:hAnsi="Arial"/>
+          <w:b w:val="false"/>
+          <w:b w:val="false"/>
+          <w:i w:val="false"/>
+          <w:i w:val="false"/>
+          <w:caps w:val="false"/>
+          <w:smallCaps w:val="false"/>
+          <w:strike w:val="false"/>
+          <w:dstrike w:val="false"/>
+          <w:color w:val="000000"/>
+          <w:sz w:val="24"/>
+          <w:u w:val="none"/>
+          <w:effect w:val="none"/>
+        </w:rPr>
+      </w:pPr>
+      <w:r>
+        <w:rPr/>
       </w:r>
     </w:p>
     <w:p>
@@ -2552,24 +2698,8 @@
         </w:numPr>
         <w:rPr/>
       </w:pPr>
-      <w:bookmarkStart w:id="40" w:name="__RefHeading___Toc135_693472701"/>
-      <w:bookmarkEnd w:id="40"/>
-      <w:r>
-        <w:rPr/>
-        <w:t>Common Rules</w:t>
-      </w:r>
-    </w:p>
-    <w:p>
-      <w:pPr>
-        <w:pStyle w:val="Heading2"/>
-        <w:numPr>
-          <w:ilvl w:val="1"/>
-          <w:numId w:val="2"/>
-        </w:numPr>
-        <w:rPr/>
-      </w:pPr>
-      <w:bookmarkStart w:id="41" w:name="__RefHeading___Toc137_693472701"/>
-      <w:bookmarkEnd w:id="41"/>
+      <w:bookmarkStart w:id="43" w:name="__RefHeading___Toc137_693472701"/>
+      <w:bookmarkEnd w:id="43"/>
       <w:r>
         <w:rPr/>
         <w:t>Additional Requirements</w:t>
@@ -3989,6 +4119,132 @@
       <w:rFonts w:cs="OpenSymbol"/>
     </w:rPr>
   </w:style>
+  <w:style w:type="character" w:styleId="ListLabel73">
+    <w:name w:val="ListLabel 73"/>
+    <w:qFormat/>
+    <w:rPr>
+      <w:rFonts w:cs="OpenSymbol"/>
+    </w:rPr>
+  </w:style>
+  <w:style w:type="character" w:styleId="ListLabel74">
+    <w:name w:val="ListLabel 74"/>
+    <w:qFormat/>
+    <w:rPr>
+      <w:rFonts w:cs="OpenSymbol"/>
+    </w:rPr>
+  </w:style>
+  <w:style w:type="character" w:styleId="ListLabel75">
+    <w:name w:val="ListLabel 75"/>
+    <w:qFormat/>
+    <w:rPr>
+      <w:rFonts w:cs="OpenSymbol"/>
+    </w:rPr>
+  </w:style>
+  <w:style w:type="character" w:styleId="ListLabel76">
+    <w:name w:val="ListLabel 76"/>
+    <w:qFormat/>
+    <w:rPr>
+      <w:rFonts w:cs="OpenSymbol"/>
+    </w:rPr>
+  </w:style>
+  <w:style w:type="character" w:styleId="ListLabel77">
+    <w:name w:val="ListLabel 77"/>
+    <w:qFormat/>
+    <w:rPr>
+      <w:rFonts w:cs="OpenSymbol"/>
+    </w:rPr>
+  </w:style>
+  <w:style w:type="character" w:styleId="ListLabel78">
+    <w:name w:val="ListLabel 78"/>
+    <w:qFormat/>
+    <w:rPr>
+      <w:rFonts w:cs="OpenSymbol"/>
+    </w:rPr>
+  </w:style>
+  <w:style w:type="character" w:styleId="ListLabel79">
+    <w:name w:val="ListLabel 79"/>
+    <w:qFormat/>
+    <w:rPr>
+      <w:rFonts w:cs="OpenSymbol"/>
+    </w:rPr>
+  </w:style>
+  <w:style w:type="character" w:styleId="ListLabel80">
+    <w:name w:val="ListLabel 80"/>
+    <w:qFormat/>
+    <w:rPr>
+      <w:rFonts w:cs="OpenSymbol"/>
+    </w:rPr>
+  </w:style>
+  <w:style w:type="character" w:styleId="ListLabel81">
+    <w:name w:val="ListLabel 81"/>
+    <w:qFormat/>
+    <w:rPr>
+      <w:rFonts w:cs="OpenSymbol"/>
+    </w:rPr>
+  </w:style>
+  <w:style w:type="character" w:styleId="ListLabel82">
+    <w:name w:val="ListLabel 82"/>
+    <w:qFormat/>
+    <w:rPr>
+      <w:rFonts w:cs="OpenSymbol"/>
+    </w:rPr>
+  </w:style>
+  <w:style w:type="character" w:styleId="ListLabel83">
+    <w:name w:val="ListLabel 83"/>
+    <w:qFormat/>
+    <w:rPr>
+      <w:rFonts w:cs="OpenSymbol"/>
+    </w:rPr>
+  </w:style>
+  <w:style w:type="character" w:styleId="ListLabel84">
+    <w:name w:val="ListLabel 84"/>
+    <w:qFormat/>
+    <w:rPr>
+      <w:rFonts w:cs="OpenSymbol"/>
+    </w:rPr>
+  </w:style>
+  <w:style w:type="character" w:styleId="ListLabel85">
+    <w:name w:val="ListLabel 85"/>
+    <w:qFormat/>
+    <w:rPr>
+      <w:rFonts w:cs="OpenSymbol"/>
+    </w:rPr>
+  </w:style>
+  <w:style w:type="character" w:styleId="ListLabel86">
+    <w:name w:val="ListLabel 86"/>
+    <w:qFormat/>
+    <w:rPr>
+      <w:rFonts w:cs="OpenSymbol"/>
+    </w:rPr>
+  </w:style>
+  <w:style w:type="character" w:styleId="ListLabel87">
+    <w:name w:val="ListLabel 87"/>
+    <w:qFormat/>
+    <w:rPr>
+      <w:rFonts w:cs="OpenSymbol"/>
+    </w:rPr>
+  </w:style>
+  <w:style w:type="character" w:styleId="ListLabel88">
+    <w:name w:val="ListLabel 88"/>
+    <w:qFormat/>
+    <w:rPr>
+      <w:rFonts w:cs="OpenSymbol"/>
+    </w:rPr>
+  </w:style>
+  <w:style w:type="character" w:styleId="ListLabel89">
+    <w:name w:val="ListLabel 89"/>
+    <w:qFormat/>
+    <w:rPr>
+      <w:rFonts w:cs="OpenSymbol"/>
+    </w:rPr>
+  </w:style>
+  <w:style w:type="character" w:styleId="ListLabel90">
+    <w:name w:val="ListLabel 90"/>
+    <w:qFormat/>
+    <w:rPr>
+      <w:rFonts w:cs="OpenSymbol"/>
+    </w:rPr>
+  </w:style>
   <w:style w:type="paragraph" w:styleId="Heading">
     <w:name w:val="Heading"/>
     <w:basedOn w:val="Normal"/>

</xml_diff>

<commit_message>
Change header ReadmeOSS -> Project Clearing Report
</commit_message>
<xml_diff>
--- a/backend/src/src-licenseinfo/src/main/resources/templateReport.docx
+++ b/backend/src/src-licenseinfo/src/main/resources/templateReport.docx
@@ -399,7 +399,7 @@
                 <w:szCs w:val="22"/>
                 <w:rFonts w:cs="Arial"/>
               </w:rPr>
-              <w:t>2019-01-14</w:t>
+              <w:t>2019-04-08</w:t>
             </w:r>
             <w:r>
               <w:rPr>
@@ -647,18 +647,20 @@
               <w:rPr/>
               <w:fldChar w:fldCharType="separate"/>
             </w:r>
-            <w:bookmarkStart w:id="1" w:name="__Fieldmark__1432_2863671213"/>
-            <w:bookmarkStart w:id="2" w:name="__Fieldmark__37_2936216607"/>
-            <w:bookmarkStart w:id="3" w:name="__Fieldmark__34_467579353"/>
+            <w:bookmarkStart w:id="1" w:name="__Fieldmark__43_4144078424"/>
+            <w:bookmarkStart w:id="2" w:name="__Fieldmark__1432_2863671213"/>
+            <w:bookmarkStart w:id="3" w:name="__Fieldmark__430_2376387130"/>
             <w:bookmarkStart w:id="4" w:name="__Fieldmark__202_693472701"/>
-            <w:bookmarkStart w:id="5" w:name="__Fieldmark__430_2376387130"/>
-            <w:bookmarkStart w:id="6" w:name="__Fieldmark__1432_2863671213"/>
-            <w:bookmarkStart w:id="7" w:name="__Fieldmark__1432_2863671213"/>
+            <w:bookmarkStart w:id="5" w:name="__Fieldmark__34_467579353"/>
+            <w:bookmarkStart w:id="6" w:name="__Fieldmark__37_2936216607"/>
+            <w:bookmarkStart w:id="7" w:name="__Fieldmark__43_4144078424"/>
+            <w:bookmarkStart w:id="8" w:name="__Fieldmark__43_4144078424"/>
             <w:bookmarkEnd w:id="2"/>
             <w:bookmarkEnd w:id="3"/>
             <w:bookmarkEnd w:id="4"/>
             <w:bookmarkEnd w:id="5"/>
-            <w:bookmarkEnd w:id="7"/>
+            <w:bookmarkEnd w:id="6"/>
+            <w:bookmarkEnd w:id="8"/>
             <w:r>
               <w:rPr/>
             </w:r>
@@ -694,25 +696,25 @@
               <w:rPr/>
               <w:fldChar w:fldCharType="separate"/>
             </w:r>
-            <w:bookmarkStart w:id="8" w:name="__Fieldmark__1482_2863671213"/>
-            <w:bookmarkStart w:id="9" w:name="__Fieldmark__84_2936216607"/>
-            <w:bookmarkStart w:id="10" w:name="__Fieldmark__569_2806362936"/>
-            <w:bookmarkStart w:id="11" w:name="__Fieldmark__121_11373989334"/>
-            <w:bookmarkStart w:id="12" w:name="__Fieldmark__471_2376387130"/>
-            <w:bookmarkStart w:id="13" w:name="__Fieldmark__240_693472701"/>
-            <w:bookmarkStart w:id="14" w:name="__Fieldmark__84_2119690868"/>
-            <w:bookmarkStart w:id="15" w:name="__Fieldmark__70_1861443027"/>
-            <w:bookmarkStart w:id="16" w:name="__Fieldmark__56_4120416817"/>
+            <w:bookmarkStart w:id="9" w:name="__Fieldmark__96_4144078424"/>
+            <w:bookmarkStart w:id="10" w:name="__Fieldmark__1482_2863671213"/>
+            <w:bookmarkStart w:id="11" w:name="__Fieldmark__38_2683092876"/>
+            <w:bookmarkStart w:id="12" w:name="__Fieldmark__122_4282271555"/>
+            <w:bookmarkStart w:id="13" w:name="__Fieldmark__78_467579353"/>
+            <w:bookmarkStart w:id="14" w:name="__Fieldmark__90_3681762000"/>
+            <w:bookmarkStart w:id="15" w:name="__Fieldmark__78_111612999"/>
+            <w:bookmarkStart w:id="16" w:name="__Fieldmark__64_459903821"/>
             <w:bookmarkStart w:id="17" w:name="__Fieldmark__451_2806362936"/>
-            <w:bookmarkStart w:id="18" w:name="__Fieldmark__64_459903821"/>
-            <w:bookmarkStart w:id="19" w:name="__Fieldmark__78_111612999"/>
-            <w:bookmarkStart w:id="20" w:name="__Fieldmark__90_3681762000"/>
-            <w:bookmarkStart w:id="21" w:name="__Fieldmark__78_467579353"/>
-            <w:bookmarkStart w:id="22" w:name="__Fieldmark__122_4282271555"/>
-            <w:bookmarkStart w:id="23" w:name="__Fieldmark__38_2683092876"/>
-            <w:bookmarkStart w:id="24" w:name="__Fieldmark__1482_2863671213"/>
-            <w:bookmarkStart w:id="25" w:name="__Fieldmark__1482_2863671213"/>
-            <w:bookmarkEnd w:id="9"/>
+            <w:bookmarkStart w:id="18" w:name="__Fieldmark__56_4120416817"/>
+            <w:bookmarkStart w:id="19" w:name="__Fieldmark__70_1861443027"/>
+            <w:bookmarkStart w:id="20" w:name="__Fieldmark__84_2119690868"/>
+            <w:bookmarkStart w:id="21" w:name="__Fieldmark__240_693472701"/>
+            <w:bookmarkStart w:id="22" w:name="__Fieldmark__471_2376387130"/>
+            <w:bookmarkStart w:id="23" w:name="__Fieldmark__121_11373989334"/>
+            <w:bookmarkStart w:id="24" w:name="__Fieldmark__569_2806362936"/>
+            <w:bookmarkStart w:id="25" w:name="__Fieldmark__84_2936216607"/>
+            <w:bookmarkStart w:id="26" w:name="__Fieldmark__96_4144078424"/>
+            <w:bookmarkStart w:id="27" w:name="__Fieldmark__96_4144078424"/>
             <w:bookmarkEnd w:id="10"/>
             <w:bookmarkEnd w:id="11"/>
             <w:bookmarkEnd w:id="12"/>
@@ -727,7 +729,9 @@
             <w:bookmarkEnd w:id="21"/>
             <w:bookmarkEnd w:id="22"/>
             <w:bookmarkEnd w:id="23"/>
+            <w:bookmarkEnd w:id="24"/>
             <w:bookmarkEnd w:id="25"/>
+            <w:bookmarkEnd w:id="27"/>
             <w:r>
               <w:rPr/>
             </w:r>
@@ -1205,8 +1209,8 @@
         </w:numPr>
         <w:rPr/>
       </w:pPr>
-      <w:bookmarkStart w:id="26" w:name="__RefHeading___Toc105_693472701"/>
-      <w:bookmarkEnd w:id="26"/>
+      <w:bookmarkStart w:id="28" w:name="__RefHeading___Toc105_693472701"/>
+      <w:bookmarkEnd w:id="28"/>
       <w:r>
         <w:rPr/>
         <w:t>Conclusions</w:t>
@@ -1221,8 +1225,8 @@
         </w:numPr>
         <w:rPr/>
       </w:pPr>
-      <w:bookmarkStart w:id="27" w:name="__RefHeading___Toc107_693472701"/>
-      <w:bookmarkEnd w:id="27"/>
+      <w:bookmarkStart w:id="29" w:name="__RefHeading___Toc107_693472701"/>
+      <w:bookmarkEnd w:id="29"/>
       <w:r>
         <w:rPr/>
         <w:t>Summary</w:t>
@@ -1252,8 +1256,8 @@
         </w:numPr>
         <w:rPr/>
       </w:pPr>
-      <w:bookmarkStart w:id="28" w:name="__RefHeading___Toc109_693472701"/>
-      <w:bookmarkEnd w:id="28"/>
+      <w:bookmarkStart w:id="30" w:name="__RefHeading___Toc109_693472701"/>
+      <w:bookmarkEnd w:id="30"/>
       <w:r>
         <w:rPr/>
         <w:t>Issues not Considered</w:t>
@@ -1358,8 +1362,8 @@
         </w:numPr>
         <w:rPr/>
       </w:pPr>
-      <w:bookmarkStart w:id="29" w:name="__RefHeading___Toc111_693472701"/>
-      <w:bookmarkEnd w:id="29"/>
+      <w:bookmarkStart w:id="31" w:name="__RefHeading___Toc111_693472701"/>
+      <w:bookmarkEnd w:id="31"/>
       <w:r>
         <w:rPr/>
         <w:t>Obligations to be Fulfilled</w:t>
@@ -1384,8 +1388,8 @@
         </w:numPr>
         <w:rPr/>
       </w:pPr>
-      <w:bookmarkStart w:id="30" w:name="__RefHeading___Toc113_693472701"/>
-      <w:bookmarkEnd w:id="30"/>
+      <w:bookmarkStart w:id="32" w:name="__RefHeading___Toc113_693472701"/>
+      <w:bookmarkEnd w:id="32"/>
       <w:r>
         <w:rPr/>
         <w:t>Remaining Risks</w:t>
@@ -1400,8 +1404,8 @@
         </w:numPr>
         <w:rPr/>
       </w:pPr>
-      <w:bookmarkStart w:id="31" w:name="__RefHeading___Toc115_693472701"/>
-      <w:bookmarkEnd w:id="31"/>
+      <w:bookmarkStart w:id="33" w:name="__RefHeading___Toc115_693472701"/>
+      <w:bookmarkEnd w:id="33"/>
       <w:r>
         <w:rPr/>
         <w:t>General Risks relating to OSS</w:t>
@@ -1532,8 +1536,8 @@
         </w:numPr>
         <w:rPr/>
       </w:pPr>
-      <w:bookmarkStart w:id="32" w:name="__RefHeading___Toc117_693472701"/>
-      <w:bookmarkEnd w:id="32"/>
+      <w:bookmarkStart w:id="34" w:name="__RefHeading___Toc117_693472701"/>
+      <w:bookmarkEnd w:id="34"/>
       <w:r>
         <w:rPr/>
         <w:t>Special Risks relating to OSS</w:t>
@@ -1558,15 +1562,15 @@
         </w:tblCellMar>
       </w:tblPr>
       <w:tblGrid>
-        <w:gridCol w:w="2602"/>
+        <w:gridCol w:w="2601"/>
         <w:gridCol w:w="2432"/>
-        <w:gridCol w:w="4938"/>
+        <w:gridCol w:w="4939"/>
       </w:tblGrid>
       <w:tr>
         <w:trPr/>
         <w:tc>
           <w:tcPr>
-            <w:tcW w:w="2602" w:type="dxa"/>
+            <w:tcW w:w="2601" w:type="dxa"/>
             <w:tcBorders>
               <w:top w:val="single" w:sz="4" w:space="0" w:color="000000"/>
               <w:left w:val="single" w:sz="4" w:space="0" w:color="000000"/>
@@ -1670,7 +1674,7 @@
         </w:tc>
         <w:tc>
           <w:tcPr>
-            <w:tcW w:w="4938" w:type="dxa"/>
+            <w:tcW w:w="4939" w:type="dxa"/>
             <w:tcBorders>
               <w:top w:val="single" w:sz="4" w:space="0" w:color="000000"/>
               <w:left w:val="single" w:sz="4" w:space="0" w:color="000000"/>
@@ -1743,8 +1747,8 @@
         </w:numPr>
         <w:rPr/>
       </w:pPr>
-      <w:bookmarkStart w:id="33" w:name="__RefHeading___Toc119_693472701"/>
-      <w:bookmarkEnd w:id="33"/>
+      <w:bookmarkStart w:id="35" w:name="__RefHeading___Toc119_693472701"/>
+      <w:bookmarkEnd w:id="35"/>
       <w:r>
         <w:rPr/>
         <w:t>General risks relating to commercial 3rd party software</w:t>
@@ -1769,8 +1773,8 @@
         </w:numPr>
         <w:rPr/>
       </w:pPr>
-      <w:bookmarkStart w:id="34" w:name="__RefHeading___Toc121_693472701"/>
-      <w:bookmarkEnd w:id="34"/>
+      <w:bookmarkStart w:id="36" w:name="__RefHeading___Toc121_693472701"/>
+      <w:bookmarkEnd w:id="36"/>
       <w:r>
         <w:rPr/>
         <w:t>Specific risks relating to commercial 3rd party software</w:t>
@@ -1795,8 +1799,8 @@
         </w:numPr>
         <w:rPr/>
       </w:pPr>
-      <w:bookmarkStart w:id="35" w:name="__RefHeading___Toc123_693472701"/>
-      <w:bookmarkEnd w:id="35"/>
+      <w:bookmarkStart w:id="37" w:name="__RefHeading___Toc123_693472701"/>
+      <w:bookmarkEnd w:id="37"/>
       <w:r>
         <w:rPr/>
         <w:t>Product Overview</w:t>
@@ -1811,8 +1815,8 @@
         </w:numPr>
         <w:rPr/>
       </w:pPr>
-      <w:bookmarkStart w:id="36" w:name="__RefHeading___Toc127_693472701"/>
-      <w:bookmarkEnd w:id="36"/>
+      <w:bookmarkStart w:id="38" w:name="__RefHeading___Toc127_693472701"/>
+      <w:bookmarkEnd w:id="38"/>
       <w:r>
         <w:rPr/>
         <w:t>Product description</w:t>
@@ -1837,8 +1841,8 @@
         </w:numPr>
         <w:rPr/>
       </w:pPr>
-      <w:bookmarkStart w:id="37" w:name="__RefHeading___Toc129_693472701"/>
-      <w:bookmarkEnd w:id="37"/>
+      <w:bookmarkStart w:id="39" w:name="__RefHeading___Toc129_693472701"/>
+      <w:bookmarkEnd w:id="39"/>
       <w:r>
         <w:rPr/>
         <w:t>Delivery Channels</w:t>
@@ -1863,8 +1867,8 @@
         </w:numPr>
         <w:rPr/>
       </w:pPr>
-      <w:bookmarkStart w:id="38" w:name="__RefHeading___Toc131_693472701"/>
-      <w:bookmarkEnd w:id="38"/>
+      <w:bookmarkStart w:id="40" w:name="__RefHeading___Toc131_693472701"/>
+      <w:bookmarkEnd w:id="40"/>
       <w:r>
         <w:rPr/>
         <w:t>Development Details</w:t>
@@ -2153,9 +2157,9 @@
         <w:gridCol w:w="1662"/>
         <w:gridCol w:w="1662"/>
         <w:gridCol w:w="1662"/>
-        <w:gridCol w:w="1666"/>
+        <w:gridCol w:w="1667"/>
         <w:gridCol w:w="1662"/>
-        <w:gridCol w:w="1657"/>
+        <w:gridCol w:w="1656"/>
       </w:tblGrid>
       <w:tr>
         <w:trPr/>
@@ -2319,7 +2323,7 @@
         </w:tc>
         <w:tc>
           <w:tcPr>
-            <w:tcW w:w="1666" w:type="dxa"/>
+            <w:tcW w:w="1667" w:type="dxa"/>
             <w:tcBorders>
               <w:top w:val="single" w:sz="4" w:space="0" w:color="000000"/>
               <w:left w:val="single" w:sz="4" w:space="0" w:color="000000"/>
@@ -2425,7 +2429,7 @@
         </w:tc>
         <w:tc>
           <w:tcPr>
-            <w:tcW w:w="1657" w:type="dxa"/>
+            <w:tcW w:w="1656" w:type="dxa"/>
             <w:tcBorders>
               <w:top w:val="single" w:sz="4" w:space="0" w:color="000000"/>
               <w:left w:val="single" w:sz="4" w:space="0" w:color="000000"/>
@@ -2498,8 +2502,8 @@
         </w:numPr>
         <w:rPr/>
       </w:pPr>
-      <w:bookmarkStart w:id="39" w:name="__RefHeading___Toc125_693472701"/>
-      <w:bookmarkEnd w:id="39"/>
+      <w:bookmarkStart w:id="41" w:name="__RefHeading___Toc125_693472701"/>
+      <w:bookmarkEnd w:id="41"/>
       <w:r>
         <w:rPr/>
         <w:t>Obligations</w:t>
@@ -2552,8 +2556,8 @@
         </w:numPr>
         <w:rPr/>
       </w:pPr>
-      <w:bookmarkStart w:id="40" w:name="__RefHeading___Toc135_693472701"/>
-      <w:bookmarkEnd w:id="40"/>
+      <w:bookmarkStart w:id="42" w:name="__RefHeading___Toc135_693472701"/>
+      <w:bookmarkEnd w:id="42"/>
       <w:r>
         <w:rPr/>
         <w:t>Common Rules</w:t>
@@ -2568,8 +2572,8 @@
         </w:numPr>
         <w:rPr/>
       </w:pPr>
-      <w:bookmarkStart w:id="41" w:name="__RefHeading___Toc137_693472701"/>
-      <w:bookmarkEnd w:id="41"/>
+      <w:bookmarkStart w:id="43" w:name="__RefHeading___Toc137_693472701"/>
+      <w:bookmarkEnd w:id="43"/>
       <w:r>
         <w:rPr/>
         <w:t>Additional Requirements</w:t>
@@ -2831,7 +2835,7 @@
     </w:r>
     <w:r>
       <w:rPr/>
-      <w:t>1</w:t>
+      <w:t>4</w:t>
     </w:r>
     <w:r>
       <w:rPr/>
@@ -2874,7 +2878,11 @@
     </w:pPr>
     <w:r>
       <w:rPr/>
-      <w:t>Readme OSS - $project-name $project-version</w:t>
+      <w:t>Project Clearing Report</w:t>
+    </w:r>
+    <w:r>
+      <w:rPr/>
+      <w:t xml:space="preserve"> - $project-name $project-version</w:t>
     </w:r>
   </w:p>
 </w:hdr>
@@ -3989,6 +3997,132 @@
       <w:rFonts w:cs="OpenSymbol"/>
     </w:rPr>
   </w:style>
+  <w:style w:type="character" w:styleId="ListLabel73">
+    <w:name w:val="ListLabel 73"/>
+    <w:qFormat/>
+    <w:rPr>
+      <w:rFonts w:cs="OpenSymbol"/>
+    </w:rPr>
+  </w:style>
+  <w:style w:type="character" w:styleId="ListLabel74">
+    <w:name w:val="ListLabel 74"/>
+    <w:qFormat/>
+    <w:rPr>
+      <w:rFonts w:cs="OpenSymbol"/>
+    </w:rPr>
+  </w:style>
+  <w:style w:type="character" w:styleId="ListLabel75">
+    <w:name w:val="ListLabel 75"/>
+    <w:qFormat/>
+    <w:rPr>
+      <w:rFonts w:cs="OpenSymbol"/>
+    </w:rPr>
+  </w:style>
+  <w:style w:type="character" w:styleId="ListLabel76">
+    <w:name w:val="ListLabel 76"/>
+    <w:qFormat/>
+    <w:rPr>
+      <w:rFonts w:cs="OpenSymbol"/>
+    </w:rPr>
+  </w:style>
+  <w:style w:type="character" w:styleId="ListLabel77">
+    <w:name w:val="ListLabel 77"/>
+    <w:qFormat/>
+    <w:rPr>
+      <w:rFonts w:cs="OpenSymbol"/>
+    </w:rPr>
+  </w:style>
+  <w:style w:type="character" w:styleId="ListLabel78">
+    <w:name w:val="ListLabel 78"/>
+    <w:qFormat/>
+    <w:rPr>
+      <w:rFonts w:cs="OpenSymbol"/>
+    </w:rPr>
+  </w:style>
+  <w:style w:type="character" w:styleId="ListLabel79">
+    <w:name w:val="ListLabel 79"/>
+    <w:qFormat/>
+    <w:rPr>
+      <w:rFonts w:cs="OpenSymbol"/>
+    </w:rPr>
+  </w:style>
+  <w:style w:type="character" w:styleId="ListLabel80">
+    <w:name w:val="ListLabel 80"/>
+    <w:qFormat/>
+    <w:rPr>
+      <w:rFonts w:cs="OpenSymbol"/>
+    </w:rPr>
+  </w:style>
+  <w:style w:type="character" w:styleId="ListLabel81">
+    <w:name w:val="ListLabel 81"/>
+    <w:qFormat/>
+    <w:rPr>
+      <w:rFonts w:cs="OpenSymbol"/>
+    </w:rPr>
+  </w:style>
+  <w:style w:type="character" w:styleId="ListLabel82">
+    <w:name w:val="ListLabel 82"/>
+    <w:qFormat/>
+    <w:rPr>
+      <w:rFonts w:cs="OpenSymbol"/>
+    </w:rPr>
+  </w:style>
+  <w:style w:type="character" w:styleId="ListLabel83">
+    <w:name w:val="ListLabel 83"/>
+    <w:qFormat/>
+    <w:rPr>
+      <w:rFonts w:cs="OpenSymbol"/>
+    </w:rPr>
+  </w:style>
+  <w:style w:type="character" w:styleId="ListLabel84">
+    <w:name w:val="ListLabel 84"/>
+    <w:qFormat/>
+    <w:rPr>
+      <w:rFonts w:cs="OpenSymbol"/>
+    </w:rPr>
+  </w:style>
+  <w:style w:type="character" w:styleId="ListLabel85">
+    <w:name w:val="ListLabel 85"/>
+    <w:qFormat/>
+    <w:rPr>
+      <w:rFonts w:cs="OpenSymbol"/>
+    </w:rPr>
+  </w:style>
+  <w:style w:type="character" w:styleId="ListLabel86">
+    <w:name w:val="ListLabel 86"/>
+    <w:qFormat/>
+    <w:rPr>
+      <w:rFonts w:cs="OpenSymbol"/>
+    </w:rPr>
+  </w:style>
+  <w:style w:type="character" w:styleId="ListLabel87">
+    <w:name w:val="ListLabel 87"/>
+    <w:qFormat/>
+    <w:rPr>
+      <w:rFonts w:cs="OpenSymbol"/>
+    </w:rPr>
+  </w:style>
+  <w:style w:type="character" w:styleId="ListLabel88">
+    <w:name w:val="ListLabel 88"/>
+    <w:qFormat/>
+    <w:rPr>
+      <w:rFonts w:cs="OpenSymbol"/>
+    </w:rPr>
+  </w:style>
+  <w:style w:type="character" w:styleId="ListLabel89">
+    <w:name w:val="ListLabel 89"/>
+    <w:qFormat/>
+    <w:rPr>
+      <w:rFonts w:cs="OpenSymbol"/>
+    </w:rPr>
+  </w:style>
+  <w:style w:type="character" w:styleId="ListLabel90">
+    <w:name w:val="ListLabel 90"/>
+    <w:qFormat/>
+    <w:rPr>
+      <w:rFonts w:cs="OpenSymbol"/>
+    </w:rPr>
+  </w:style>
   <w:style w:type="paragraph" w:styleId="Heading">
     <w:name w:val="Heading"/>
     <w:basedOn w:val="Normal"/>

</xml_diff>

<commit_message>
Set business unit in report
</commit_message>
<xml_diff>
--- a/backend/src/src-licenseinfo/src/main/resources/templateReport.docx
+++ b/backend/src/src-licenseinfo/src/main/resources/templateReport.docx
@@ -109,7 +109,16 @@
                 <w:sz w:val="32"/>
                 <w:szCs w:val="32"/>
               </w:rPr>
-              <w:t xml:space="preserve">CT RDA </w:t>
+              <w:t>$bunit</w:t>
+            </w:r>
+            <w:r>
+              <w:rPr>
+                <w:rFonts w:cs="Arial"/>
+                <w:b/>
+                <w:sz w:val="32"/>
+                <w:szCs w:val="32"/>
+              </w:rPr>
+              <w:t xml:space="preserve"> </w:t>
             </w:r>
           </w:p>
         </w:tc>

</xml_diff>

<commit_message>
Update reference to remaining risks
</commit_message>
<xml_diff>
--- a/backend/src/src-licenseinfo/src/main/resources/templateReport.docx
+++ b/backend/src/src-licenseinfo/src/main/resources/templateReport.docx
@@ -609,7 +609,39 @@
                 <w:sz w:val="16"/>
                 <w:szCs w:val="16"/>
               </w:rPr>
-              <w:t>(*) in case of Siemens components, delivery of Readme_OSS and source code delivery must be done by superordinated product</w:t>
+              <w:t xml:space="preserve">(*) in case of </w:t>
+            </w:r>
+            <w:r>
+              <w:rPr>
+                <w:rFonts w:cs="Arial"/>
+                <w:sz w:val="16"/>
+                <w:szCs w:val="16"/>
+              </w:rPr>
+              <w:t>internal</w:t>
+            </w:r>
+            <w:r>
+              <w:rPr>
+                <w:rFonts w:cs="Arial"/>
+                <w:sz w:val="16"/>
+                <w:szCs w:val="16"/>
+              </w:rPr>
+              <w:t xml:space="preserve"> components </w:t>
+            </w:r>
+            <w:r>
+              <w:rPr>
+                <w:rFonts w:cs="Arial"/>
+                <w:sz w:val="16"/>
+                <w:szCs w:val="16"/>
+              </w:rPr>
+              <w:t>or sub projects</w:t>
+            </w:r>
+            <w:r>
+              <w:rPr>
+                <w:rFonts w:cs="Arial"/>
+                <w:sz w:val="16"/>
+                <w:szCs w:val="16"/>
+              </w:rPr>
+              <w:t>, delivery of Readme_OSS and source code delivery must be done by superordinated product</w:t>
             </w:r>
           </w:p>
         </w:tc>
@@ -771,7 +803,55 @@
                 <w:sz w:val="20"/>
                 <w:szCs w:val="20"/>
               </w:rPr>
-              <w:t>There are remaining risks. For further detail see [1]</w:t>
+              <w:t>There are remaining risks. For further detail see [</w:t>
+            </w:r>
+            <w:r>
+              <w:rPr>
+                <w:rFonts w:cs="Arial"/>
+                <w:sz w:val="20"/>
+                <w:szCs w:val="20"/>
+              </w:rPr>
+              <w:fldChar w:fldCharType="begin"/>
+            </w:r>
+            <w:r>
+              <w:rPr>
+                <w:sz w:val="20"/>
+                <w:szCs w:val="20"/>
+                <w:rFonts w:cs="Arial"/>
+              </w:rPr>
+              <w:instrText> REF __RefHeading___Toc113_693472701 \n \h </w:instrText>
+            </w:r>
+            <w:r>
+              <w:rPr>
+                <w:sz w:val="20"/>
+                <w:szCs w:val="20"/>
+                <w:rFonts w:cs="Arial"/>
+              </w:rPr>
+              <w:fldChar w:fldCharType="separate"/>
+            </w:r>
+            <w:r>
+              <w:rPr>
+                <w:sz w:val="20"/>
+                <w:szCs w:val="20"/>
+                <w:rFonts w:cs="Arial"/>
+              </w:rPr>
+              <w:t>1.4</w:t>
+            </w:r>
+            <w:r>
+              <w:rPr>
+                <w:sz w:val="20"/>
+                <w:szCs w:val="20"/>
+                <w:rFonts w:cs="Arial"/>
+              </w:rPr>
+              <w:fldChar w:fldCharType="end"/>
+            </w:r>
+            <w:r>
+              <w:rPr>
+                <w:rFonts w:cs="Arial"/>
+                <w:sz w:val="20"/>
+                <w:szCs w:val="20"/>
+              </w:rPr>
+              <w:t>]</w:t>
             </w:r>
           </w:p>
         </w:tc>

</xml_diff>

<commit_message>
License -> Main License
</commit_message>
<xml_diff>
--- a/backend/src/src-licenseinfo/src/main/resources/templateReport.docx
+++ b/backend/src/src-licenseinfo/src/main/resources/templateReport.docx
@@ -2578,6 +2578,23 @@
                 <w:u w:val="none"/>
               </w:rPr>
             </w:pPr>
+            <w:r>
+              <w:rPr>
+                <w:b w:val="false"/>
+                <w:bCs w:val="false"/>
+                <w:i w:val="false"/>
+                <w:iCs w:val="false"/>
+                <w:strike w:val="false"/>
+                <w:dstrike w:val="false"/>
+                <w:outline w:val="false"/>
+                <w:shadow w:val="false"/>
+                <w:color w:val="000000"/>
+                <w:sz w:val="24"/>
+                <w:szCs w:val="24"/>
+                <w:u w:val="none"/>
+              </w:rPr>
+              <w:t xml:space="preserve">Main </w:t>
+            </w:r>
             <w:r>
               <w:rPr>
                 <w:b w:val="false"/>

</xml_diff>

<commit_message>
Obligation title and intro
</commit_message>
<xml_diff>
--- a/backend/src/src-licenseinfo/src/main/resources/templateReport.docx
+++ b/backend/src/src-licenseinfo/src/main/resources/templateReport.docx
@@ -737,27 +737,27 @@
               <w:rPr/>
               <w:fldChar w:fldCharType="separate"/>
             </w:r>
-            <w:bookmarkStart w:id="9" w:name="__Fieldmark__96_4144078424"/>
-            <w:bookmarkStart w:id="10" w:name="__Fieldmark__1482_2863671213"/>
-            <w:bookmarkStart w:id="11" w:name="__Fieldmark__38_2683092876"/>
-            <w:bookmarkStart w:id="12" w:name="__Fieldmark__122_4282271555"/>
-            <w:bookmarkStart w:id="13" w:name="__Fieldmark__78_467579353"/>
-            <w:bookmarkStart w:id="14" w:name="__Fieldmark__90_3681762000"/>
-            <w:bookmarkStart w:id="15" w:name="__Fieldmark__78_111612999"/>
-            <w:bookmarkStart w:id="16" w:name="__Fieldmark__64_459903821"/>
-            <w:bookmarkStart w:id="17" w:name="__Fieldmark__451_2806362936"/>
-            <w:bookmarkStart w:id="18" w:name="__Fieldmark__56_4120416817"/>
-            <w:bookmarkStart w:id="19" w:name="__Fieldmark__70_1861443027"/>
-            <w:bookmarkStart w:id="20" w:name="__Fieldmark__84_2119690868"/>
-            <w:bookmarkStart w:id="21" w:name="__Fieldmark__240_693472701"/>
-            <w:bookmarkStart w:id="22" w:name="__Fieldmark__471_2376387130"/>
-            <w:bookmarkStart w:id="23" w:name="__Fieldmark__121_11373989334"/>
-            <w:bookmarkStart w:id="24" w:name="__Fieldmark__569_2806362936"/>
-            <w:bookmarkStart w:id="25" w:name="__Fieldmark__84_2936216607"/>
+            <w:bookmarkStart w:id="9" w:name="__Fieldmark__38_2683092876"/>
+            <w:bookmarkStart w:id="10" w:name="__Fieldmark__451_2806362936"/>
+            <w:bookmarkStart w:id="11" w:name="__Fieldmark__96_4144078424"/>
+            <w:bookmarkStart w:id="12" w:name="__Fieldmark__1482_2863671213"/>
+            <w:bookmarkStart w:id="13" w:name="__Fieldmark__122_4282271555"/>
+            <w:bookmarkStart w:id="14" w:name="__Fieldmark__78_467579353"/>
+            <w:bookmarkStart w:id="15" w:name="__Fieldmark__90_3681762000"/>
+            <w:bookmarkStart w:id="16" w:name="__Fieldmark__78_111612999"/>
+            <w:bookmarkStart w:id="17" w:name="__Fieldmark__56_4120416817"/>
+            <w:bookmarkStart w:id="18" w:name="__Fieldmark__70_1861443027"/>
+            <w:bookmarkStart w:id="19" w:name="__Fieldmark__84_2119690868"/>
+            <w:bookmarkStart w:id="20" w:name="__Fieldmark__240_693472701"/>
+            <w:bookmarkStart w:id="21" w:name="__Fieldmark__121_11373989334"/>
+            <w:bookmarkStart w:id="22" w:name="__Fieldmark__569_2806362936"/>
+            <w:bookmarkStart w:id="23" w:name="__Fieldmark__84_2936216607"/>
+            <w:bookmarkStart w:id="24" w:name="__Fieldmark__471_2376387130"/>
+            <w:bookmarkStart w:id="25" w:name="__Fieldmark__64_459903821"/>
             <w:bookmarkStart w:id="26" w:name="__Fieldmark__96_4144078424"/>
             <w:bookmarkStart w:id="27" w:name="__Fieldmark__96_4144078424"/>
+            <w:bookmarkEnd w:id="9"/>
             <w:bookmarkEnd w:id="10"/>
-            <w:bookmarkEnd w:id="11"/>
             <w:bookmarkEnd w:id="12"/>
             <w:bookmarkEnd w:id="13"/>
             <w:bookmarkEnd w:id="14"/>
@@ -1594,12 +1594,10 @@
         <w:rPr/>
         <w:t xml:space="preserve"> </w:t>
       </w:r>
-      <w:bookmarkStart w:id="34" w:name="__DdeLink__422_4144078424"/>
       <w:r>
         <w:rPr/>
         <w:t>organization</w:t>
       </w:r>
-      <w:bookmarkEnd w:id="34"/>
       <w:r>
         <w:rPr/>
         <w:t xml:space="preserve">, and </w:t>
@@ -1651,8 +1649,8 @@
         </w:numPr>
         <w:rPr/>
       </w:pPr>
-      <w:bookmarkStart w:id="35" w:name="__RefHeading___Toc117_693472701"/>
-      <w:bookmarkEnd w:id="35"/>
+      <w:bookmarkStart w:id="34" w:name="__RefHeading___Toc117_693472701"/>
+      <w:bookmarkEnd w:id="34"/>
       <w:r>
         <w:rPr/>
         <w:t>Special Risks relating to OSS</w:t>
@@ -1862,8 +1860,8 @@
         </w:numPr>
         <w:rPr/>
       </w:pPr>
-      <w:bookmarkStart w:id="36" w:name="__RefHeading___Toc119_693472701"/>
-      <w:bookmarkEnd w:id="36"/>
+      <w:bookmarkStart w:id="35" w:name="__RefHeading___Toc119_693472701"/>
+      <w:bookmarkEnd w:id="35"/>
       <w:r>
         <w:rPr/>
         <w:t>General risks relating to commercial 3rd party software</w:t>
@@ -1888,8 +1886,8 @@
         </w:numPr>
         <w:rPr/>
       </w:pPr>
-      <w:bookmarkStart w:id="37" w:name="__RefHeading___Toc121_693472701"/>
-      <w:bookmarkEnd w:id="37"/>
+      <w:bookmarkStart w:id="36" w:name="__RefHeading___Toc121_693472701"/>
+      <w:bookmarkEnd w:id="36"/>
       <w:r>
         <w:rPr/>
         <w:t>Specific risks relating to commercial 3rd party software</w:t>
@@ -1914,8 +1912,8 @@
         </w:numPr>
         <w:rPr/>
       </w:pPr>
-      <w:bookmarkStart w:id="38" w:name="__RefHeading___Toc123_693472701"/>
-      <w:bookmarkEnd w:id="38"/>
+      <w:bookmarkStart w:id="37" w:name="__RefHeading___Toc123_693472701"/>
+      <w:bookmarkEnd w:id="37"/>
       <w:r>
         <w:rPr/>
         <w:t>Product Overview</w:t>
@@ -1930,8 +1928,8 @@
         </w:numPr>
         <w:rPr/>
       </w:pPr>
-      <w:bookmarkStart w:id="39" w:name="__RefHeading___Toc127_693472701"/>
-      <w:bookmarkEnd w:id="39"/>
+      <w:bookmarkStart w:id="38" w:name="__RefHeading___Toc127_693472701"/>
+      <w:bookmarkEnd w:id="38"/>
       <w:r>
         <w:rPr/>
         <w:t>Product description</w:t>
@@ -1956,8 +1954,8 @@
         </w:numPr>
         <w:rPr/>
       </w:pPr>
-      <w:bookmarkStart w:id="40" w:name="__RefHeading___Toc129_693472701"/>
-      <w:bookmarkEnd w:id="40"/>
+      <w:bookmarkStart w:id="39" w:name="__RefHeading___Toc129_693472701"/>
+      <w:bookmarkEnd w:id="39"/>
       <w:r>
         <w:rPr/>
         <w:t>Delivery Channels</w:t>
@@ -1982,8 +1980,8 @@
         </w:numPr>
         <w:rPr/>
       </w:pPr>
-      <w:bookmarkStart w:id="41" w:name="__RefHeading___Toc131_693472701"/>
-      <w:bookmarkEnd w:id="41"/>
+      <w:bookmarkStart w:id="40" w:name="__RefHeading___Toc131_693472701"/>
+      <w:bookmarkEnd w:id="40"/>
       <w:r>
         <w:rPr/>
         <w:t>Development Details</w:t>
@@ -2634,11 +2632,25 @@
         </w:numPr>
         <w:rPr/>
       </w:pPr>
-      <w:bookmarkStart w:id="42" w:name="__RefHeading___Toc125_693472701"/>
-      <w:bookmarkEnd w:id="42"/>
-      <w:r>
-        <w:rPr/>
-        <w:t>Obligations</w:t>
+      <w:bookmarkStart w:id="41" w:name="__RefHeading___Toc125_693472701"/>
+      <w:bookmarkEnd w:id="41"/>
+      <w:r>
+        <w:rPr/>
+        <w:t xml:space="preserve">Obligations </w:t>
+      </w:r>
+      <w:r>
+        <w:rPr/>
+        <w:t>resulting from the use of 3</w:t>
+      </w:r>
+      <w:r>
+        <w:rPr>
+          <w:vertAlign w:val="superscript"/>
+        </w:rPr>
+        <w:t>rd</w:t>
+      </w:r>
+      <w:r>
+        <w:rPr/>
+        <w:t xml:space="preserve"> party components</w:t>
       </w:r>
     </w:p>
     <w:p>
@@ -2666,17 +2678,145 @@
           <w:effect w:val="none"/>
         </w:rPr>
         <w:t>These Obligations belong to all OSS components.</w:t>
+      </w:r>
+    </w:p>
+    <w:p>
+      <w:pPr>
+        <w:pStyle w:val="Normal"/>
+        <w:numPr>
+          <w:ilvl w:val="0"/>
+          <w:numId w:val="0"/>
+        </w:numPr>
+        <w:ind w:left="0" w:hanging="0"/>
+        <w:rPr>
+          <w:rFonts w:ascii="Arial" w:hAnsi="Arial"/>
+          <w:b w:val="false"/>
+          <w:b w:val="false"/>
+          <w:i w:val="false"/>
+          <w:i w:val="false"/>
+          <w:caps w:val="false"/>
+          <w:smallCaps w:val="false"/>
+          <w:strike w:val="false"/>
+          <w:dstrike w:val="false"/>
+          <w:color w:val="000000"/>
+          <w:sz w:val="24"/>
+          <w:u w:val="none"/>
+          <w:effect w:val="none"/>
+        </w:rPr>
+      </w:pPr>
+      <w:r>
+        <w:rPr/>
+      </w:r>
+    </w:p>
+    <w:p>
+      <w:pPr>
+        <w:pStyle w:val="Normal"/>
+        <w:numPr>
+          <w:ilvl w:val="0"/>
+          <w:numId w:val="0"/>
+        </w:numPr>
+        <w:ind w:left="0" w:hanging="0"/>
+        <w:rPr/>
+      </w:pPr>
+      <w:r>
+        <w:rPr>
+          <w:rFonts w:ascii="Arial" w:hAnsi="Arial"/>
+          <w:b w:val="false"/>
+          <w:i w:val="false"/>
+          <w:caps w:val="false"/>
+          <w:smallCaps w:val="false"/>
+          <w:strike w:val="false"/>
+          <w:dstrike w:val="false"/>
+          <w:color w:val="000000"/>
+          <w:sz w:val="24"/>
+          <w:u w:val="none"/>
+          <w:effect w:val="none"/>
+        </w:rPr>
+        <w:t>The following artifacts are available in the software catalogue sw360:</w:t>
+      </w:r>
+    </w:p>
+    <w:p>
+      <w:pPr>
+        <w:pStyle w:val="Normal"/>
+        <w:numPr>
+          <w:ilvl w:val="0"/>
+          <w:numId w:val="5"/>
+        </w:numPr>
+        <w:rPr/>
+      </w:pPr>
+      <w:r>
+        <w:rPr>
+          <w:rFonts w:ascii="Arial" w:hAnsi="Arial"/>
+          <w:b w:val="false"/>
+          <w:i w:val="false"/>
+          <w:caps w:val="false"/>
+          <w:smallCaps w:val="false"/>
+          <w:strike w:val="false"/>
+          <w:dstrike w:val="false"/>
+          <w:color w:val="000000"/>
+          <w:sz w:val="24"/>
+          <w:u w:val="none"/>
+          <w:effect w:val="none"/>
+        </w:rPr>
+        <w:t>Readme_OSS</w:t>
+      </w:r>
+    </w:p>
+    <w:p>
+      <w:pPr>
+        <w:pStyle w:val="Normal"/>
+        <w:numPr>
+          <w:ilvl w:val="0"/>
+          <w:numId w:val="5"/>
+        </w:numPr>
+        <w:rPr/>
+      </w:pPr>
+      <w:r>
+        <w:rPr>
+          <w:rFonts w:ascii="Arial" w:hAnsi="Arial"/>
+          <w:b w:val="false"/>
+          <w:i w:val="false"/>
+          <w:caps w:val="false"/>
+          <w:smallCaps w:val="false"/>
+          <w:strike w:val="false"/>
+          <w:dstrike w:val="false"/>
+          <w:color w:val="000000"/>
+          <w:sz w:val="24"/>
+          <w:u w:val="none"/>
+          <w:effect w:val="none"/>
+        </w:rPr>
+        <w:t>Source Code Package</w:t>
+      </w:r>
+      <w:r>
+        <w:rPr>
+          <w:rFonts w:ascii="Arial" w:hAnsi="Arial"/>
+          <w:b w:val="false"/>
+          <w:i w:val="false"/>
+          <w:caps w:val="false"/>
+          <w:smallCaps w:val="false"/>
+          <w:strike w:val="false"/>
+          <w:dstrike w:val="false"/>
+          <w:color w:val="000000"/>
+          <w:sz w:val="24"/>
+          <w:u w:val="none"/>
+          <w:effect w:val="none"/>
+        </w:rPr>
         <w:br/>
       </w:r>
     </w:p>
     <w:p>
       <w:pPr>
-        <w:pStyle w:val="TextBody"/>
-        <w:rPr/>
-      </w:pPr>
-      <w:r>
-        <w:rPr/>
-        <w:t>$obligations</w:t>
+        <w:pStyle w:val="Normal"/>
+        <w:rPr>
+          <w:b w:val="false"/>
+          <w:i w:val="false"/>
+          <w:caps w:val="false"/>
+          <w:smallCaps w:val="false"/>
+          <w:color w:val="24292E"/>
+          <w:spacing w:val="0"/>
+        </w:rPr>
+      </w:pPr>
+      <w:r>
+        <w:rPr/>
       </w:r>
     </w:p>
     <w:p>
@@ -2688,8 +2828,8 @@
         </w:numPr>
         <w:rPr/>
       </w:pPr>
-      <w:bookmarkStart w:id="43" w:name="__RefHeading___Toc135_693472701"/>
-      <w:bookmarkEnd w:id="43"/>
+      <w:bookmarkStart w:id="42" w:name="__RefHeading___Toc135_693472701"/>
+      <w:bookmarkEnd w:id="42"/>
       <w:r>
         <w:rPr/>
         <w:t>Common Rules</w:t>
@@ -2704,8 +2844,8 @@
         </w:numPr>
         <w:rPr/>
       </w:pPr>
-      <w:bookmarkStart w:id="44" w:name="__RefHeading___Toc137_693472701"/>
-      <w:bookmarkEnd w:id="44"/>
+      <w:bookmarkStart w:id="43" w:name="__RefHeading___Toc137_693472701"/>
+      <w:bookmarkEnd w:id="43"/>
       <w:r>
         <w:rPr/>
         <w:t>Additional Requirements</w:t>
@@ -3495,6 +3635,152 @@
       </w:rPr>
     </w:lvl>
   </w:abstractNum>
+  <w:abstractNum w:abstractNumId="5">
+    <w:lvl w:ilvl="0">
+      <w:start w:val="1"/>
+      <w:numFmt w:val="bullet"/>
+      <w:lvlText w:val=""/>
+      <w:lvlJc w:val="left"/>
+      <w:pPr>
+        <w:tabs>
+          <w:tab w:val="num" w:pos="720"/>
+        </w:tabs>
+        <w:ind w:left="720" w:hanging="360"/>
+      </w:pPr>
+      <w:rPr>
+        <w:rFonts w:ascii="Symbol" w:hAnsi="Symbol" w:cs="Symbol" w:hint="default"/>
+        <w:rFonts w:cs="OpenSymbol"/>
+      </w:rPr>
+    </w:lvl>
+    <w:lvl w:ilvl="1">
+      <w:start w:val="1"/>
+      <w:numFmt w:val="bullet"/>
+      <w:lvlText w:val="◦"/>
+      <w:lvlJc w:val="left"/>
+      <w:pPr>
+        <w:tabs>
+          <w:tab w:val="num" w:pos="1080"/>
+        </w:tabs>
+        <w:ind w:left="1080" w:hanging="360"/>
+      </w:pPr>
+      <w:rPr>
+        <w:rFonts w:ascii="OpenSymbol" w:hAnsi="OpenSymbol" w:cs="OpenSymbol" w:hint="default"/>
+        <w:rFonts w:cs="OpenSymbol"/>
+      </w:rPr>
+    </w:lvl>
+    <w:lvl w:ilvl="2">
+      <w:start w:val="1"/>
+      <w:numFmt w:val="bullet"/>
+      <w:lvlText w:val="▪"/>
+      <w:lvlJc w:val="left"/>
+      <w:pPr>
+        <w:tabs>
+          <w:tab w:val="num" w:pos="1440"/>
+        </w:tabs>
+        <w:ind w:left="1440" w:hanging="360"/>
+      </w:pPr>
+      <w:rPr>
+        <w:rFonts w:ascii="OpenSymbol" w:hAnsi="OpenSymbol" w:cs="OpenSymbol" w:hint="default"/>
+        <w:rFonts w:cs="OpenSymbol"/>
+      </w:rPr>
+    </w:lvl>
+    <w:lvl w:ilvl="3">
+      <w:start w:val="1"/>
+      <w:numFmt w:val="bullet"/>
+      <w:lvlText w:val=""/>
+      <w:lvlJc w:val="left"/>
+      <w:pPr>
+        <w:tabs>
+          <w:tab w:val="num" w:pos="1800"/>
+        </w:tabs>
+        <w:ind w:left="1800" w:hanging="360"/>
+      </w:pPr>
+      <w:rPr>
+        <w:rFonts w:ascii="Symbol" w:hAnsi="Symbol" w:cs="Symbol" w:hint="default"/>
+        <w:rFonts w:cs="OpenSymbol"/>
+      </w:rPr>
+    </w:lvl>
+    <w:lvl w:ilvl="4">
+      <w:start w:val="1"/>
+      <w:numFmt w:val="bullet"/>
+      <w:lvlText w:val="◦"/>
+      <w:lvlJc w:val="left"/>
+      <w:pPr>
+        <w:tabs>
+          <w:tab w:val="num" w:pos="2160"/>
+        </w:tabs>
+        <w:ind w:left="2160" w:hanging="360"/>
+      </w:pPr>
+      <w:rPr>
+        <w:rFonts w:ascii="OpenSymbol" w:hAnsi="OpenSymbol" w:cs="OpenSymbol" w:hint="default"/>
+        <w:rFonts w:cs="OpenSymbol"/>
+      </w:rPr>
+    </w:lvl>
+    <w:lvl w:ilvl="5">
+      <w:start w:val="1"/>
+      <w:numFmt w:val="bullet"/>
+      <w:lvlText w:val="▪"/>
+      <w:lvlJc w:val="left"/>
+      <w:pPr>
+        <w:tabs>
+          <w:tab w:val="num" w:pos="2520"/>
+        </w:tabs>
+        <w:ind w:left="2520" w:hanging="360"/>
+      </w:pPr>
+      <w:rPr>
+        <w:rFonts w:ascii="OpenSymbol" w:hAnsi="OpenSymbol" w:cs="OpenSymbol" w:hint="default"/>
+        <w:rFonts w:cs="OpenSymbol"/>
+      </w:rPr>
+    </w:lvl>
+    <w:lvl w:ilvl="6">
+      <w:start w:val="1"/>
+      <w:numFmt w:val="bullet"/>
+      <w:lvlText w:val=""/>
+      <w:lvlJc w:val="left"/>
+      <w:pPr>
+        <w:tabs>
+          <w:tab w:val="num" w:pos="2880"/>
+        </w:tabs>
+        <w:ind w:left="2880" w:hanging="360"/>
+      </w:pPr>
+      <w:rPr>
+        <w:rFonts w:ascii="Symbol" w:hAnsi="Symbol" w:cs="Symbol" w:hint="default"/>
+        <w:rFonts w:cs="OpenSymbol"/>
+      </w:rPr>
+    </w:lvl>
+    <w:lvl w:ilvl="7">
+      <w:start w:val="1"/>
+      <w:numFmt w:val="bullet"/>
+      <w:lvlText w:val="◦"/>
+      <w:lvlJc w:val="left"/>
+      <w:pPr>
+        <w:tabs>
+          <w:tab w:val="num" w:pos="3240"/>
+        </w:tabs>
+        <w:ind w:left="3240" w:hanging="360"/>
+      </w:pPr>
+      <w:rPr>
+        <w:rFonts w:ascii="OpenSymbol" w:hAnsi="OpenSymbol" w:cs="OpenSymbol" w:hint="default"/>
+        <w:rFonts w:cs="OpenSymbol"/>
+      </w:rPr>
+    </w:lvl>
+    <w:lvl w:ilvl="8">
+      <w:start w:val="1"/>
+      <w:numFmt w:val="bullet"/>
+      <w:lvlText w:val="▪"/>
+      <w:lvlJc w:val="left"/>
+      <w:pPr>
+        <w:tabs>
+          <w:tab w:val="num" w:pos="3600"/>
+        </w:tabs>
+        <w:ind w:left="3600" w:hanging="360"/>
+      </w:pPr>
+      <w:rPr>
+        <w:rFonts w:ascii="OpenSymbol" w:hAnsi="OpenSymbol" w:cs="OpenSymbol" w:hint="default"/>
+        <w:rFonts w:cs="OpenSymbol"/>
+      </w:rPr>
+    </w:lvl>
+  </w:abstractNum>
   <w:num w:numId="1">
     <w:abstractNumId w:val="1"/>
   </w:num>
@@ -3506,6 +3792,9 @@
   </w:num>
   <w:num w:numId="4">
     <w:abstractNumId w:val="4"/>
+  </w:num>
+  <w:num w:numId="5">
+    <w:abstractNumId w:val="5"/>
   </w:num>
 </w:numbering>
 </file>

</xml_diff>

<commit_message>
Add template for threshold hitting licenses
</commit_message>
<xml_diff>
--- a/backend/src/src-licenseinfo/src/main/resources/templateReport.docx
+++ b/backend/src/src-licenseinfo/src/main/resources/templateReport.docx
@@ -737,27 +737,28 @@
               <w:rPr/>
               <w:fldChar w:fldCharType="separate"/>
             </w:r>
-            <w:bookmarkStart w:id="9" w:name="__Fieldmark__38_2683092876"/>
-            <w:bookmarkStart w:id="10" w:name="__Fieldmark__451_2806362936"/>
-            <w:bookmarkStart w:id="11" w:name="__Fieldmark__96_4144078424"/>
-            <w:bookmarkStart w:id="12" w:name="__Fieldmark__1482_2863671213"/>
-            <w:bookmarkStart w:id="13" w:name="__Fieldmark__122_4282271555"/>
-            <w:bookmarkStart w:id="14" w:name="__Fieldmark__78_467579353"/>
-            <w:bookmarkStart w:id="15" w:name="__Fieldmark__90_3681762000"/>
-            <w:bookmarkStart w:id="16" w:name="__Fieldmark__78_111612999"/>
-            <w:bookmarkStart w:id="17" w:name="__Fieldmark__56_4120416817"/>
-            <w:bookmarkStart w:id="18" w:name="__Fieldmark__70_1861443027"/>
-            <w:bookmarkStart w:id="19" w:name="__Fieldmark__84_2119690868"/>
-            <w:bookmarkStart w:id="20" w:name="__Fieldmark__240_693472701"/>
-            <w:bookmarkStart w:id="21" w:name="__Fieldmark__121_11373989334"/>
-            <w:bookmarkStart w:id="22" w:name="__Fieldmark__569_2806362936"/>
-            <w:bookmarkStart w:id="23" w:name="__Fieldmark__84_2936216607"/>
-            <w:bookmarkStart w:id="24" w:name="__Fieldmark__471_2376387130"/>
-            <w:bookmarkStart w:id="25" w:name="__Fieldmark__64_459903821"/>
+            <w:bookmarkStart w:id="9" w:name="__Fieldmark__569_2806362936"/>
+            <w:bookmarkStart w:id="10" w:name="__Fieldmark__64_459903821"/>
+            <w:bookmarkStart w:id="11" w:name="__Fieldmark__471_2376387130"/>
+            <w:bookmarkStart w:id="12" w:name="__Fieldmark__84_2936216607"/>
+            <w:bookmarkStart w:id="13" w:name="__Fieldmark__121_11373989334"/>
+            <w:bookmarkStart w:id="14" w:name="__Fieldmark__240_693472701"/>
+            <w:bookmarkStart w:id="15" w:name="__Fieldmark__84_2119690868"/>
+            <w:bookmarkStart w:id="16" w:name="__Fieldmark__70_1861443027"/>
+            <w:bookmarkStart w:id="17" w:name="__Fieldmark__78_111612999"/>
+            <w:bookmarkStart w:id="18" w:name="__Fieldmark__90_3681762000"/>
+            <w:bookmarkStart w:id="19" w:name="__Fieldmark__78_467579353"/>
+            <w:bookmarkStart w:id="20" w:name="__Fieldmark__122_4282271555"/>
+            <w:bookmarkStart w:id="21" w:name="__Fieldmark__1482_2863671213"/>
+            <w:bookmarkStart w:id="22" w:name="__Fieldmark__96_4144078424"/>
+            <w:bookmarkStart w:id="23" w:name="__Fieldmark__451_2806362936"/>
+            <w:bookmarkStart w:id="24" w:name="__Fieldmark__38_2683092876"/>
+            <w:bookmarkStart w:id="25" w:name="__Fieldmark__56_4120416817"/>
             <w:bookmarkStart w:id="26" w:name="__Fieldmark__96_4144078424"/>
             <w:bookmarkStart w:id="27" w:name="__Fieldmark__96_4144078424"/>
             <w:bookmarkEnd w:id="9"/>
             <w:bookmarkEnd w:id="10"/>
+            <w:bookmarkEnd w:id="11"/>
             <w:bookmarkEnd w:id="12"/>
             <w:bookmarkEnd w:id="13"/>
             <w:bookmarkEnd w:id="14"/>
@@ -768,7 +769,6 @@
             <w:bookmarkEnd w:id="19"/>
             <w:bookmarkEnd w:id="20"/>
             <w:bookmarkEnd w:id="21"/>
-            <w:bookmarkEnd w:id="22"/>
             <w:bookmarkEnd w:id="23"/>
             <w:bookmarkEnd w:id="24"/>
             <w:bookmarkEnd w:id="25"/>
@@ -2663,6 +2663,7 @@
         <w:ind w:left="0" w:hanging="0"/>
         <w:rPr/>
       </w:pPr>
+      <w:bookmarkStart w:id="42" w:name="__DdeLink__423_4144078424"/>
       <w:r>
         <w:rPr>
           <w:rFonts w:ascii="Arial" w:hAnsi="Arial"/>
@@ -2679,6 +2680,7 @@
         </w:rPr>
         <w:t>These Obligations belong to all OSS components.</w:t>
       </w:r>
+      <w:bookmarkEnd w:id="42"/>
     </w:p>
     <w:p>
       <w:pPr>
@@ -2828,8 +2830,8 @@
         </w:numPr>
         <w:rPr/>
       </w:pPr>
-      <w:bookmarkStart w:id="42" w:name="__RefHeading___Toc135_693472701"/>
-      <w:bookmarkEnd w:id="42"/>
+      <w:bookmarkStart w:id="43" w:name="__RefHeading___Toc135_693472701"/>
+      <w:bookmarkEnd w:id="43"/>
       <w:r>
         <w:rPr/>
         <w:t>Common Rules</w:t>
@@ -2844,11 +2846,130 @@
         </w:numPr>
         <w:rPr/>
       </w:pPr>
-      <w:bookmarkStart w:id="43" w:name="__RefHeading___Toc137_693472701"/>
-      <w:bookmarkEnd w:id="43"/>
+      <w:bookmarkStart w:id="44" w:name="__RefHeading___Toc137_693472701"/>
+      <w:bookmarkEnd w:id="44"/>
       <w:r>
         <w:rPr/>
         <w:t>Additional Requirements</w:t>
+      </w:r>
+    </w:p>
+    <w:p>
+      <w:pPr>
+        <w:pStyle w:val="Normal"/>
+        <w:numPr>
+          <w:ilvl w:val="0"/>
+          <w:numId w:val="0"/>
+        </w:numPr>
+        <w:ind w:left="0" w:hanging="0"/>
+        <w:rPr/>
+      </w:pPr>
+      <w:r>
+        <w:rPr>
+          <w:rFonts w:ascii="Arial" w:hAnsi="Arial"/>
+          <w:b w:val="false"/>
+          <w:i w:val="false"/>
+          <w:caps w:val="false"/>
+          <w:smallCaps w:val="false"/>
+          <w:strike w:val="false"/>
+          <w:dstrike w:val="false"/>
+          <w:color w:val="000000"/>
+          <w:sz w:val="24"/>
+          <w:u w:val="none"/>
+          <w:effect w:val="none"/>
+        </w:rPr>
+        <w:t>Most of the integrated</w:t>
+      </w:r>
+      <w:r>
+        <w:rPr>
+          <w:rFonts w:ascii="Arial" w:hAnsi="Arial"/>
+          <w:b w:val="false"/>
+          <w:i w:val="false"/>
+          <w:caps w:val="false"/>
+          <w:smallCaps w:val="false"/>
+          <w:strike w:val="false"/>
+          <w:dstrike w:val="false"/>
+          <w:color w:val="000000"/>
+          <w:sz w:val="24"/>
+          <w:u w:val="none"/>
+          <w:effect w:val="none"/>
+        </w:rPr>
+        <w:t xml:space="preserve"> components </w:t>
+      </w:r>
+      <w:r>
+        <w:rPr>
+          <w:rFonts w:ascii="Arial" w:hAnsi="Arial"/>
+          <w:b w:val="false"/>
+          <w:i w:val="false"/>
+          <w:caps w:val="false"/>
+          <w:smallCaps w:val="false"/>
+          <w:strike w:val="false"/>
+          <w:dstrike w:val="false"/>
+          <w:color w:val="000000"/>
+          <w:sz w:val="24"/>
+          <w:u w:val="none"/>
+          <w:effect w:val="none"/>
+        </w:rPr>
+        <w:t>are licensed under $list_comma_sep_licenses_above_threshold</w:t>
+      </w:r>
+      <w:r>
+        <w:rPr>
+          <w:rFonts w:ascii="Arial" w:hAnsi="Arial"/>
+          <w:b w:val="false"/>
+          <w:i w:val="false"/>
+          <w:caps w:val="false"/>
+          <w:smallCaps w:val="false"/>
+          <w:strike w:val="false"/>
+          <w:dstrike w:val="false"/>
+          <w:color w:val="000000"/>
+          <w:sz w:val="24"/>
+          <w:u w:val="none"/>
+          <w:effect w:val="none"/>
+        </w:rPr>
+        <w:t xml:space="preserve">. </w:t>
+      </w:r>
+      <w:r>
+        <w:rPr>
+          <w:rFonts w:ascii="Arial" w:hAnsi="Arial"/>
+          <w:b w:val="false"/>
+          <w:i w:val="false"/>
+          <w:caps w:val="false"/>
+          <w:smallCaps w:val="false"/>
+          <w:strike w:val="false"/>
+          <w:dstrike w:val="false"/>
+          <w:color w:val="000000"/>
+          <w:sz w:val="24"/>
+          <w:u w:val="none"/>
+          <w:effect w:val="none"/>
+        </w:rPr>
+        <w:t>To keep the clearing report clearly arranged these additional obligations are listed here.</w:t>
+      </w:r>
+    </w:p>
+    <w:p>
+      <w:pPr>
+        <w:pStyle w:val="Normal"/>
+        <w:numPr>
+          <w:ilvl w:val="0"/>
+          <w:numId w:val="0"/>
+        </w:numPr>
+        <w:ind w:left="0" w:hanging="0"/>
+        <w:rPr>
+          <w:rFonts w:ascii="Arial" w:hAnsi="Arial"/>
+          <w:b w:val="false"/>
+          <w:b w:val="false"/>
+          <w:i w:val="false"/>
+          <w:i w:val="false"/>
+          <w:caps w:val="false"/>
+          <w:smallCaps w:val="false"/>
+          <w:strike w:val="false"/>
+          <w:dstrike w:val="false"/>
+          <w:color w:val="000000"/>
+          <w:sz w:val="24"/>
+          <w:u w:val="none"/>
+          <w:effect w:val="none"/>
+        </w:rPr>
+      </w:pPr>
+      <w:r>
+        <w:rPr/>
       </w:r>
     </w:p>
     <w:p>
@@ -3107,7 +3228,7 @@
     </w:r>
     <w:r>
       <w:rPr/>
-      <w:t>4</w:t>
+      <w:t>1</w:t>
     </w:r>
     <w:r>
       <w:rPr/>

</xml_diff>